<commit_message>
added to the readme
</commit_message>
<xml_diff>
--- a/Credits for parrot website.docx
+++ b/Credits for parrot website.docx
@@ -579,15 +579,65 @@
         </w:rPr>
         <w:t> from </w:t>
       </w:r>
+      <w:proofErr w:type="spellStart"/>
+      <w:r>
+        <w:fldChar w:fldCharType="begin"/>
+      </w:r>
+      <w:r>
+        <w:instrText xml:space="preserve"> HYPERLINK "https://www.pexels.com/photo/wood-bird-animal-blur-8838180/?utm_content=attributionCopyText&amp;utm_medium=referral&amp;utm_source</w:instrText>
+      </w:r>
+      <w:r>
+        <w:instrText xml:space="preserve">=pexels" </w:instrText>
+      </w:r>
+      <w:r>
+        <w:fldChar w:fldCharType="separate"/>
+      </w:r>
+      <w:r>
+        <w:rPr>
+          <w:rStyle w:val="Hyperlink"/>
+          <w:rFonts w:ascii="Segoe UI" w:hAnsi="Segoe UI" w:cs="Segoe UI"/>
+          <w:b/>
+          <w:bCs/>
+          <w:shd w:val="clear" w:color="auto" w:fill="E8E8E8"/>
+        </w:rPr>
+        <w:t>Pexels</w:t>
+      </w:r>
+      <w:proofErr w:type="spellEnd"/>
+      <w:r>
+        <w:rPr>
+          <w:rStyle w:val="Hyperlink"/>
+          <w:rFonts w:ascii="Segoe UI" w:hAnsi="Segoe UI" w:cs="Segoe UI"/>
+          <w:b/>
+          <w:bCs/>
+          <w:shd w:val="clear" w:color="auto" w:fill="E8E8E8"/>
+        </w:rPr>
+        <w:fldChar w:fldCharType="end"/>
+      </w:r>
+    </w:p>
+    <w:p>
+      <w:r>
+        <w:t xml:space="preserve">Photo by </w:t>
+      </w:r>
       <w:hyperlink r:id="rId24" w:history="1">
-        <w:proofErr w:type="spellStart"/>
-        <w:r>
-          <w:rPr>
-            <w:rStyle w:val="Hyperlink"/>
-            <w:rFonts w:ascii="Segoe UI" w:hAnsi="Segoe UI" w:cs="Segoe UI"/>
-            <w:b/>
-            <w:bCs/>
-            <w:shd w:val="clear" w:color="auto" w:fill="E8E8E8"/>
+        <w:r>
+          <w:rPr>
+            <w:rStyle w:val="Hyperlink"/>
+            <w:b/>
+            <w:bCs/>
+          </w:rPr>
+          <w:t>Magda Ehlers</w:t>
+        </w:r>
+      </w:hyperlink>
+      <w:r>
+        <w:t xml:space="preserve"> from </w:t>
+      </w:r>
+      <w:hyperlink r:id="rId25" w:history="1">
+        <w:proofErr w:type="spellStart"/>
+        <w:r>
+          <w:rPr>
+            <w:rStyle w:val="Hyperlink"/>
+            <w:b/>
+            <w:bCs/>
           </w:rPr>
           <w:t>Pexels</w:t>
         </w:r>
@@ -598,20 +648,30 @@
       <w:r>
         <w:t xml:space="preserve">Photo by </w:t>
       </w:r>
-      <w:hyperlink r:id="rId25" w:history="1">
-        <w:r>
-          <w:rPr>
-            <w:rStyle w:val="Hyperlink"/>
-            <w:b/>
-            <w:bCs/>
-          </w:rPr>
-          <w:t>Magda Ehlers</w:t>
-        </w:r>
+      <w:hyperlink r:id="rId26" w:history="1">
+        <w:r>
+          <w:rPr>
+            <w:rStyle w:val="Hyperlink"/>
+            <w:b/>
+            <w:bCs/>
+          </w:rPr>
+          <w:t xml:space="preserve">Mikhail </w:t>
+        </w:r>
+        <w:proofErr w:type="spellStart"/>
+        <w:r>
+          <w:rPr>
+            <w:rStyle w:val="Hyperlink"/>
+            <w:b/>
+            <w:bCs/>
+          </w:rPr>
+          <w:t>Nilov</w:t>
+        </w:r>
+        <w:proofErr w:type="spellEnd"/>
       </w:hyperlink>
       <w:r>
         <w:t xml:space="preserve"> from </w:t>
       </w:r>
-      <w:hyperlink r:id="rId26" w:history="1">
+      <w:hyperlink r:id="rId27" w:history="1">
         <w:proofErr w:type="spellStart"/>
         <w:r>
           <w:rPr>
@@ -628,30 +688,30 @@
       <w:r>
         <w:t xml:space="preserve">Photo by </w:t>
       </w:r>
-      <w:hyperlink r:id="rId27" w:history="1">
-        <w:r>
-          <w:rPr>
-            <w:rStyle w:val="Hyperlink"/>
-            <w:b/>
-            <w:bCs/>
-          </w:rPr>
-          <w:t xml:space="preserve">Mikhail </w:t>
-        </w:r>
-        <w:proofErr w:type="spellStart"/>
-        <w:r>
-          <w:rPr>
-            <w:rStyle w:val="Hyperlink"/>
-            <w:b/>
-            <w:bCs/>
-          </w:rPr>
-          <w:t>Nilov</w:t>
-        </w:r>
-        <w:proofErr w:type="spellEnd"/>
+      <w:hyperlink r:id="rId28" w:history="1">
+        <w:proofErr w:type="spellStart"/>
+        <w:r>
+          <w:rPr>
+            <w:rStyle w:val="Hyperlink"/>
+            <w:b/>
+            <w:bCs/>
+          </w:rPr>
+          <w:t>Ricke</w:t>
+        </w:r>
+        <w:proofErr w:type="spellEnd"/>
+        <w:r>
+          <w:rPr>
+            <w:rStyle w:val="Hyperlink"/>
+            <w:b/>
+            <w:bCs/>
+          </w:rPr>
+          <w:t xml:space="preserve"> LEREY</w:t>
+        </w:r>
       </w:hyperlink>
       <w:r>
         <w:t xml:space="preserve"> from </w:t>
       </w:r>
-      <w:hyperlink r:id="rId28" w:history="1">
+      <w:hyperlink r:id="rId29" w:history="1">
         <w:proofErr w:type="spellStart"/>
         <w:r>
           <w:rPr>
@@ -668,30 +728,40 @@
       <w:r>
         <w:t xml:space="preserve">Photo by </w:t>
       </w:r>
-      <w:hyperlink r:id="rId29" w:history="1">
-        <w:proofErr w:type="spellStart"/>
-        <w:r>
-          <w:rPr>
-            <w:rStyle w:val="Hyperlink"/>
-            <w:b/>
-            <w:bCs/>
-          </w:rPr>
-          <w:t>Ricke</w:t>
-        </w:r>
-        <w:proofErr w:type="spellEnd"/>
-        <w:r>
-          <w:rPr>
-            <w:rStyle w:val="Hyperlink"/>
-            <w:b/>
-            <w:bCs/>
-          </w:rPr>
-          <w:t xml:space="preserve"> LEREY</w:t>
-        </w:r>
+      <w:hyperlink r:id="rId30" w:history="1">
+        <w:proofErr w:type="spellStart"/>
+        <w:r>
+          <w:rPr>
+            <w:rStyle w:val="Hyperlink"/>
+            <w:b/>
+            <w:bCs/>
+          </w:rPr>
+          <w:t>Jiří</w:t>
+        </w:r>
+        <w:proofErr w:type="spellEnd"/>
+        <w:r>
+          <w:rPr>
+            <w:rStyle w:val="Hyperlink"/>
+            <w:b/>
+            <w:bCs/>
+          </w:rPr>
+          <w:t xml:space="preserve"> </w:t>
+        </w:r>
+        <w:proofErr w:type="spellStart"/>
+        <w:r>
+          <w:rPr>
+            <w:rStyle w:val="Hyperlink"/>
+            <w:b/>
+            <w:bCs/>
+          </w:rPr>
+          <w:t>Mikoláš</w:t>
+        </w:r>
+        <w:proofErr w:type="spellEnd"/>
       </w:hyperlink>
       <w:r>
         <w:t xml:space="preserve"> from </w:t>
       </w:r>
-      <w:hyperlink r:id="rId30" w:history="1">
+      <w:hyperlink r:id="rId31" w:history="1">
         <w:proofErr w:type="spellStart"/>
         <w:r>
           <w:rPr>
@@ -708,15 +778,15 @@
       <w:r>
         <w:t xml:space="preserve">Photo by </w:t>
       </w:r>
-      <w:hyperlink r:id="rId31" w:history="1">
-        <w:proofErr w:type="spellStart"/>
-        <w:r>
-          <w:rPr>
-            <w:rStyle w:val="Hyperlink"/>
-            <w:b/>
-            <w:bCs/>
-          </w:rPr>
-          <w:t>Jiří</w:t>
+      <w:hyperlink r:id="rId32" w:history="1">
+        <w:proofErr w:type="spellStart"/>
+        <w:r>
+          <w:rPr>
+            <w:rStyle w:val="Hyperlink"/>
+            <w:b/>
+            <w:bCs/>
+          </w:rPr>
+          <w:t>Rutpratheep</w:t>
         </w:r>
         <w:proofErr w:type="spellEnd"/>
         <w:r>
@@ -734,14 +804,14 @@
             <w:b/>
             <w:bCs/>
           </w:rPr>
-          <w:t>Mikoláš</w:t>
+          <w:t>Nilpechr</w:t>
         </w:r>
         <w:proofErr w:type="spellEnd"/>
       </w:hyperlink>
       <w:r>
         <w:t xml:space="preserve"> from </w:t>
       </w:r>
-      <w:hyperlink r:id="rId32" w:history="1">
+      <w:hyperlink r:id="rId33" w:history="1">
         <w:proofErr w:type="spellStart"/>
         <w:r>
           <w:rPr>
@@ -758,40 +828,20 @@
       <w:r>
         <w:t xml:space="preserve">Photo by </w:t>
       </w:r>
-      <w:hyperlink r:id="rId33" w:history="1">
-        <w:proofErr w:type="spellStart"/>
-        <w:r>
-          <w:rPr>
-            <w:rStyle w:val="Hyperlink"/>
-            <w:b/>
-            <w:bCs/>
-          </w:rPr>
-          <w:t>Rutpratheep</w:t>
-        </w:r>
-        <w:proofErr w:type="spellEnd"/>
-        <w:r>
-          <w:rPr>
-            <w:rStyle w:val="Hyperlink"/>
-            <w:b/>
-            <w:bCs/>
-          </w:rPr>
-          <w:t xml:space="preserve"> </w:t>
-        </w:r>
-        <w:proofErr w:type="spellStart"/>
-        <w:r>
-          <w:rPr>
-            <w:rStyle w:val="Hyperlink"/>
-            <w:b/>
-            <w:bCs/>
-          </w:rPr>
-          <w:t>Nilpechr</w:t>
-        </w:r>
-        <w:proofErr w:type="spellEnd"/>
+      <w:hyperlink r:id="rId34" w:history="1">
+        <w:r>
+          <w:rPr>
+            <w:rStyle w:val="Hyperlink"/>
+            <w:b/>
+            <w:bCs/>
+          </w:rPr>
+          <w:t>Couleur</w:t>
+        </w:r>
       </w:hyperlink>
       <w:r>
         <w:t xml:space="preserve"> from </w:t>
       </w:r>
-      <w:hyperlink r:id="rId34" w:history="1">
+      <w:hyperlink r:id="rId35" w:history="1">
         <w:proofErr w:type="spellStart"/>
         <w:r>
           <w:rPr>
@@ -808,20 +858,30 @@
       <w:r>
         <w:t xml:space="preserve">Photo by </w:t>
       </w:r>
-      <w:hyperlink r:id="rId35" w:history="1">
-        <w:r>
-          <w:rPr>
-            <w:rStyle w:val="Hyperlink"/>
-            <w:b/>
-            <w:bCs/>
-          </w:rPr>
-          <w:t>Couleur</w:t>
-        </w:r>
+      <w:hyperlink r:id="rId36" w:history="1">
+        <w:r>
+          <w:rPr>
+            <w:rStyle w:val="Hyperlink"/>
+            <w:b/>
+            <w:bCs/>
+          </w:rPr>
+          <w:t xml:space="preserve">Tim </w:t>
+        </w:r>
+        <w:proofErr w:type="spellStart"/>
+        <w:r>
+          <w:rPr>
+            <w:rStyle w:val="Hyperlink"/>
+            <w:b/>
+            <w:bCs/>
+          </w:rPr>
+          <w:t>Mossholder</w:t>
+        </w:r>
+        <w:proofErr w:type="spellEnd"/>
       </w:hyperlink>
       <w:r>
         <w:t xml:space="preserve"> from </w:t>
       </w:r>
-      <w:hyperlink r:id="rId36" w:history="1">
+      <w:hyperlink r:id="rId37" w:history="1">
         <w:proofErr w:type="spellStart"/>
         <w:r>
           <w:rPr>
@@ -835,33 +895,30 @@
       </w:hyperlink>
     </w:p>
     <w:p>
+      <w:pPr>
+        <w:rPr>
+          <w:rStyle w:val="Hyperlink"/>
+          <w:b/>
+          <w:bCs/>
+        </w:rPr>
+      </w:pPr>
       <w:r>
         <w:t xml:space="preserve">Photo by </w:t>
       </w:r>
-      <w:hyperlink r:id="rId37" w:history="1">
-        <w:r>
-          <w:rPr>
-            <w:rStyle w:val="Hyperlink"/>
-            <w:b/>
-            <w:bCs/>
-          </w:rPr>
-          <w:t xml:space="preserve">Tim </w:t>
-        </w:r>
-        <w:proofErr w:type="spellStart"/>
-        <w:r>
-          <w:rPr>
-            <w:rStyle w:val="Hyperlink"/>
-            <w:b/>
-            <w:bCs/>
-          </w:rPr>
-          <w:t>Mossholder</w:t>
-        </w:r>
-        <w:proofErr w:type="spellEnd"/>
+      <w:hyperlink r:id="rId38" w:history="1">
+        <w:r>
+          <w:rPr>
+            <w:rStyle w:val="Hyperlink"/>
+            <w:b/>
+            <w:bCs/>
+          </w:rPr>
+          <w:t>Brett Sayles</w:t>
+        </w:r>
       </w:hyperlink>
       <w:r>
         <w:t xml:space="preserve"> from </w:t>
       </w:r>
-      <w:hyperlink r:id="rId38" w:history="1">
+      <w:hyperlink r:id="rId39" w:history="1">
         <w:proofErr w:type="spellStart"/>
         <w:r>
           <w:rPr>
@@ -875,35 +932,16 @@
       </w:hyperlink>
     </w:p>
     <w:p>
-      <w:r>
-        <w:t xml:space="preserve">Photo by </w:t>
-      </w:r>
-      <w:hyperlink r:id="rId39" w:history="1">
-        <w:r>
-          <w:rPr>
-            <w:rStyle w:val="Hyperlink"/>
-            <w:b/>
-            <w:bCs/>
-          </w:rPr>
-          <w:t>Brett Sayles</w:t>
-        </w:r>
-      </w:hyperlink>
-      <w:r>
-        <w:t xml:space="preserve"> from </w:t>
-      </w:r>
       <w:hyperlink r:id="rId40" w:history="1">
-        <w:proofErr w:type="spellStart"/>
-        <w:r>
-          <w:rPr>
-            <w:rStyle w:val="Hyperlink"/>
-            <w:b/>
-            <w:bCs/>
-          </w:rPr>
-          <w:t>Pexels</w:t>
-        </w:r>
-        <w:proofErr w:type="spellEnd"/>
-      </w:hyperlink>
-    </w:p>
+        <w:r>
+          <w:rPr>
+            <w:rStyle w:val="Hyperlink"/>
+          </w:rPr>
+          <w:t>https://www.pexels.com/license/</w:t>
+        </w:r>
+      </w:hyperlink>
+    </w:p>
+    <w:p/>
     <w:p/>
     <w:p/>
     <w:sectPr>

</xml_diff>